<commit_message>
Updated Indie Game Tools
</commit_message>
<xml_diff>
--- a/GAM_1112_01_2024FAO_Heagney.docx
+++ b/GAM_1112_01_2024FAO_Heagney.docx
@@ -932,7 +932,13 @@
               <w:pStyle w:val="Tables"/>
             </w:pPr>
             <w:r>
-              <w:t>Production Projects, activities</w:t>
+              <w:t xml:space="preserve">Production Projects, </w:t>
+            </w:r>
+            <w:r>
+              <w:t xml:space="preserve">Class </w:t>
+            </w:r>
+            <w:r>
+              <w:t>activities</w:t>
             </w:r>
           </w:p>
         </w:tc>
@@ -966,6 +972,9 @@
               <w:t xml:space="preserve"> </w:t>
             </w:r>
             <w:r>
+              <w:t xml:space="preserve">Class </w:t>
+            </w:r>
+            <w:r>
               <w:t>activities</w:t>
             </w:r>
           </w:p>
@@ -994,7 +1003,13 @@
               <w:pStyle w:val="Tables"/>
             </w:pPr>
             <w:r>
-              <w:t>Production Projects, activities</w:t>
+              <w:t xml:space="preserve">Production Projects, </w:t>
+            </w:r>
+            <w:r>
+              <w:t xml:space="preserve">Class </w:t>
+            </w:r>
+            <w:r>
+              <w:t>activities</w:t>
             </w:r>
           </w:p>
         </w:tc>
@@ -1167,6 +1182,9 @@
       </w:r>
       <w:r>
         <w:t xml:space="preserve"> – There will be some assignments that may be in or out-of-class that are designed to get students participating in game design and development.</w:t>
+      </w:r>
+      <w:r>
+        <w:t xml:space="preserve"> Potential activities may include but are not limited to peer reviews, in-class design sessions, technical skills building, and more.</w:t>
       </w:r>
     </w:p>
     <w:p>
@@ -1537,21 +1555,7 @@
           <w:b/>
           <w:bCs/>
         </w:rPr>
-        <w:t>E</w:t>
-      </w:r>
-      <w:r>
-        <w:rPr>
-          <w:b/>
-          <w:bCs/>
-        </w:rPr>
-        <w:t>ach</w:t>
-      </w:r>
-      <w:r>
-        <w:rPr>
-          <w:b/>
-          <w:bCs/>
-        </w:rPr>
-        <w:t xml:space="preserve"> 4-credit course</w:t>
+        <w:t>Each 4-credit course</w:t>
       </w:r>
       <w:r>
         <w:t xml:space="preserve"> should require </w:t>
@@ -1582,10 +1586,7 @@
         <w:pStyle w:val="Heag-body-copy"/>
       </w:pPr>
       <w:r>
-        <w:t xml:space="preserve">I EXPECT that your other courses are also assigning you 8 hours of homework outside of class each week. </w:t>
-      </w:r>
-      <w:r>
-        <w:t>A 16-credit class load should require 32 hours of homework outside of class each week.</w:t>
+        <w:t>I EXPECT that your other courses are also assigning you 8 hours of homework outside of class each week. A 16-credit class load should require 32 hours of homework outside of class each week.</w:t>
       </w:r>
     </w:p>
     <w:p>
@@ -2418,160 +2419,17 @@
     <w:p>
       <w:pPr>
         <w:pStyle w:val="Heag-body-copy"/>
+        <w:rPr>
+          <w:sz w:val="27"/>
+          <w:szCs w:val="27"/>
+        </w:rPr>
       </w:pPr>
       <w:r>
         <w:rPr>
           <w:rStyle w:val="normal00200028web0029char"/>
           <w:color w:val="000000"/>
         </w:rPr>
-        <w:t xml:space="preserve">If a </w:t>
-      </w:r>
-      <w:r>
-        <w:rPr>
-          <w:rStyle w:val="normal00200028web0029char"/>
-        </w:rPr>
-        <w:t>student has a complaint or concern about a faculty member regarding any matter other than a grade, they should first try to resolve it with the instructor in question. If the complaint is not resolved through this interaction, the student should then go to:</w:t>
-      </w:r>
-    </w:p>
-    <w:p>
-      <w:pPr>
-        <w:pStyle w:val="Heag-body-copy"/>
-      </w:pPr>
-      <w:r>
-        <w:rPr>
-          <w:rStyle w:val="normal00200028web0029char"/>
-        </w:rPr>
-        <w:lastRenderedPageBreak/>
-        <w:t>1.</w:t>
-      </w:r>
-      <w:r>
-        <w:t>     </w:t>
-      </w:r>
-      <w:r>
-        <w:rPr>
-          <w:rStyle w:val="normal00200028web0029char"/>
-        </w:rPr>
-        <w:t xml:space="preserve">the Department </w:t>
-      </w:r>
-      <w:proofErr w:type="gramStart"/>
-      <w:r>
-        <w:rPr>
-          <w:rStyle w:val="normal00200028web0029char"/>
-        </w:rPr>
-        <w:t>Chair;</w:t>
-      </w:r>
-      <w:proofErr w:type="gramEnd"/>
-    </w:p>
-    <w:p>
-      <w:pPr>
-        <w:pStyle w:val="Heag-body-copy"/>
-      </w:pPr>
-      <w:r>
-        <w:rPr>
-          <w:rStyle w:val="normal00200028web0029char"/>
-        </w:rPr>
-        <w:t>2.</w:t>
-      </w:r>
-      <w:r>
-        <w:t>     </w:t>
-      </w:r>
-      <w:r>
-        <w:rPr>
-          <w:rStyle w:val="normal00200028web0029char"/>
-        </w:rPr>
-        <w:t>the Dean of the School of Communication; then</w:t>
-      </w:r>
-    </w:p>
-    <w:p>
-      <w:pPr>
-        <w:pStyle w:val="Heag-body-copy"/>
-      </w:pPr>
-      <w:r>
-        <w:rPr>
-          <w:rStyle w:val="normal00200028web0029char"/>
-        </w:rPr>
-        <w:t>3.</w:t>
-      </w:r>
-      <w:r>
-        <w:t>     </w:t>
-      </w:r>
-      <w:r>
-        <w:rPr>
-          <w:rStyle w:val="normal00200028web0029char"/>
-        </w:rPr>
-        <w:t>the Senior Vice-President of Academic Affairs, which is the final step in the grievance process.</w:t>
-      </w:r>
-    </w:p>
-    <w:p>
-      <w:pPr>
-        <w:pStyle w:val="Heag-body-copy"/>
-      </w:pPr>
-      <w:r>
-        <w:rPr>
-          <w:rStyle w:val="normal00200028web0029char"/>
-        </w:rPr>
-        <w:t xml:space="preserve">Bypassing any of these steps—going directly to the president, for example—will not resolve the issue and will only delay resolution. Senior administration will not deal with grievance </w:t>
-      </w:r>
-      <w:proofErr w:type="gramStart"/>
-      <w:r>
-        <w:rPr>
-          <w:rStyle w:val="normal00200028web0029char"/>
-        </w:rPr>
-        <w:t>issue</w:t>
-      </w:r>
-      <w:proofErr w:type="gramEnd"/>
-      <w:r>
-        <w:rPr>
-          <w:rStyle w:val="normal00200028web0029char"/>
-        </w:rPr>
-        <w:t xml:space="preserve"> unless it has been discussed at the appropriate level.</w:t>
-      </w:r>
-    </w:p>
-    <w:p>
-      <w:pPr>
-        <w:pStyle w:val="Heag-body-copy"/>
-      </w:pPr>
-      <w:r>
-        <w:rPr>
-          <w:rStyle w:val="normal00200028web0029char"/>
-        </w:rPr>
-        <w:t>For this course, a student should pursue the following process:</w:t>
-      </w:r>
-    </w:p>
-    <w:p>
-      <w:pPr>
-        <w:pStyle w:val="Heag-body-copy"/>
-      </w:pPr>
-      <w:r>
-        <w:rPr>
-          <w:rStyle w:val="normal00200028web0029char"/>
-        </w:rPr>
-        <w:t>1. Talk with the instructor of the course.</w:t>
-      </w:r>
-    </w:p>
-    <w:p>
-      <w:pPr>
-        <w:pStyle w:val="Heag-body-copy"/>
-      </w:pPr>
-      <w:r>
-        <w:rPr>
-          <w:rStyle w:val="normal00200028web0029char"/>
-        </w:rPr>
-        <w:t xml:space="preserve">2. Talk with Dr. Stefan Hall who serves as the Core Courses Coordinator of the </w:t>
-      </w:r>
-      <w:proofErr w:type="spellStart"/>
-      <w:r>
-        <w:rPr>
-          <w:rStyle w:val="normal00200028web0029char"/>
-        </w:rPr>
-        <w:t>Nido</w:t>
-      </w:r>
-      <w:proofErr w:type="spellEnd"/>
-      <w:r>
-        <w:rPr>
-          <w:rStyle w:val="normal00200028web0029char"/>
-        </w:rPr>
-        <w:t xml:space="preserve"> R. Qubein School of Communication.</w:t>
+        <w:t>If a student has a complaint or concern about a faculty member regarding any matter other than a grade, they should first try to resolve it with the instructor in question. If the complaint is not resolved through this interaction, the student should then go to:</w:t>
       </w:r>
     </w:p>
     <w:p>
@@ -2585,15 +2443,180 @@
       <w:r>
         <w:rPr>
           <w:rStyle w:val="normal00200028web0029char"/>
+          <w:color w:val="000000"/>
         </w:rPr>
-        <w:t>3. Talk with Dr. McDermott</w:t>
+        <w:lastRenderedPageBreak/>
+        <w:t>1.</w:t>
+      </w:r>
+      <w:r>
+        <w:rPr>
+          <w:sz w:val="27"/>
+          <w:szCs w:val="27"/>
+        </w:rPr>
+        <w:t>     </w:t>
       </w:r>
       <w:r>
         <w:rPr>
           <w:rStyle w:val="normal00200028web0029char"/>
           <w:color w:val="000000"/>
         </w:rPr>
-        <w:t xml:space="preserve">, who serves as the Dean of the </w:t>
+        <w:t xml:space="preserve">the Department </w:t>
+      </w:r>
+      <w:proofErr w:type="gramStart"/>
+      <w:r>
+        <w:rPr>
+          <w:rStyle w:val="normal00200028web0029char"/>
+          <w:color w:val="000000"/>
+        </w:rPr>
+        <w:t>Chair;</w:t>
+      </w:r>
+      <w:proofErr w:type="gramEnd"/>
+    </w:p>
+    <w:p>
+      <w:pPr>
+        <w:pStyle w:val="Heag-body-copy"/>
+        <w:rPr>
+          <w:sz w:val="27"/>
+          <w:szCs w:val="27"/>
+        </w:rPr>
+      </w:pPr>
+      <w:r>
+        <w:rPr>
+          <w:rStyle w:val="normal00200028web0029char"/>
+          <w:color w:val="000000"/>
+        </w:rPr>
+        <w:t>2.</w:t>
+      </w:r>
+      <w:r>
+        <w:rPr>
+          <w:sz w:val="27"/>
+          <w:szCs w:val="27"/>
+        </w:rPr>
+        <w:t>     </w:t>
+      </w:r>
+      <w:r>
+        <w:rPr>
+          <w:rStyle w:val="normal00200028web0029char"/>
+          <w:color w:val="000000"/>
+        </w:rPr>
+        <w:t>the Dean of the School of Communication; then</w:t>
+      </w:r>
+    </w:p>
+    <w:p>
+      <w:pPr>
+        <w:pStyle w:val="Heag-body-copy"/>
+        <w:rPr>
+          <w:sz w:val="27"/>
+          <w:szCs w:val="27"/>
+        </w:rPr>
+      </w:pPr>
+      <w:r>
+        <w:rPr>
+          <w:rStyle w:val="normal00200028web0029char"/>
+          <w:color w:val="000000"/>
+        </w:rPr>
+        <w:t>3.</w:t>
+      </w:r>
+      <w:r>
+        <w:rPr>
+          <w:sz w:val="27"/>
+          <w:szCs w:val="27"/>
+        </w:rPr>
+        <w:t>     </w:t>
+      </w:r>
+      <w:r>
+        <w:rPr>
+          <w:rStyle w:val="normal00200028web0029char"/>
+          <w:color w:val="000000"/>
+        </w:rPr>
+        <w:t>the Senior Vice-President of Academic Affairs, which is the final step in the grievance process.</w:t>
+      </w:r>
+    </w:p>
+    <w:p>
+      <w:pPr>
+        <w:pStyle w:val="Heag-body-copy"/>
+        <w:rPr>
+          <w:sz w:val="27"/>
+          <w:szCs w:val="27"/>
+        </w:rPr>
+      </w:pPr>
+      <w:r>
+        <w:rPr>
+          <w:rStyle w:val="normal00200028web0029char"/>
+          <w:color w:val="000000"/>
+        </w:rPr>
+        <w:t xml:space="preserve">Bypassing any of these steps—going directly to the president, for example—will not resolve the issue and will only delay resolution. Senior administration will not deal with grievance </w:t>
+      </w:r>
+      <w:proofErr w:type="gramStart"/>
+      <w:r>
+        <w:rPr>
+          <w:rStyle w:val="normal00200028web0029char"/>
+          <w:color w:val="000000"/>
+        </w:rPr>
+        <w:t>issue</w:t>
+      </w:r>
+      <w:proofErr w:type="gramEnd"/>
+      <w:r>
+        <w:rPr>
+          <w:rStyle w:val="normal00200028web0029char"/>
+          <w:color w:val="000000"/>
+        </w:rPr>
+        <w:t xml:space="preserve"> unless it has been discussed at the appropriate level.</w:t>
+      </w:r>
+    </w:p>
+    <w:p>
+      <w:pPr>
+        <w:pStyle w:val="Heag-body-copy"/>
+        <w:rPr>
+          <w:sz w:val="27"/>
+          <w:szCs w:val="27"/>
+        </w:rPr>
+      </w:pPr>
+      <w:r>
+        <w:rPr>
+          <w:rStyle w:val="normal00200028web0029char"/>
+          <w:color w:val="000000"/>
+        </w:rPr>
+        <w:t>For this course, a student should pursue the following process:</w:t>
+      </w:r>
+    </w:p>
+    <w:p>
+      <w:pPr>
+        <w:pStyle w:val="Heag-body-copy"/>
+        <w:rPr>
+          <w:sz w:val="27"/>
+          <w:szCs w:val="27"/>
+        </w:rPr>
+      </w:pPr>
+      <w:r>
+        <w:rPr>
+          <w:rStyle w:val="normal00200028web0029char"/>
+          <w:color w:val="000000"/>
+        </w:rPr>
+        <w:t xml:space="preserve">1. </w:t>
+      </w:r>
+      <w:r>
+        <w:rPr>
+          <w:rStyle w:val="normal00200028web0029char"/>
+          <w:color w:val="000000"/>
+        </w:rPr>
+        <w:t>Talk with the instructor of the course.</w:t>
+      </w:r>
+    </w:p>
+    <w:p>
+      <w:pPr>
+        <w:pStyle w:val="Heag-body-copy"/>
+        <w:rPr>
+          <w:sz w:val="27"/>
+          <w:szCs w:val="27"/>
+        </w:rPr>
+      </w:pPr>
+      <w:r>
+        <w:rPr>
+          <w:rStyle w:val="normal00200028web0029char"/>
+          <w:color w:val="000000"/>
+        </w:rPr>
+        <w:t xml:space="preserve">2. Talk with Dr. Stefan Hall who serves as the Core Courses Coordinator of the </w:t>
       </w:r>
       <w:proofErr w:type="spellStart"/>
       <w:r>
@@ -2625,7 +2648,99 @@
           <w:rStyle w:val="normal00200028web0029char"/>
           <w:color w:val="000000"/>
         </w:rPr>
-        <w:t>4. Talk with Dr. Bauer, who serves as the Senior Vice President of Academic Affairs of High Point University.</w:t>
+        <w:t xml:space="preserve">3. Talk with Dr. </w:t>
+      </w:r>
+      <w:proofErr w:type="spellStart"/>
+      <w:r>
+        <w:rPr>
+          <w:rStyle w:val="normal00200028web0029char"/>
+          <w:color w:val="000000"/>
+        </w:rPr>
+        <w:t>Eltantawy</w:t>
+      </w:r>
+      <w:proofErr w:type="spellEnd"/>
+      <w:r>
+        <w:rPr>
+          <w:rStyle w:val="normal00200028web0029char"/>
+          <w:color w:val="000000"/>
+        </w:rPr>
+        <w:t xml:space="preserve">, who serves as the </w:t>
+      </w:r>
+      <w:r>
+        <w:rPr>
+          <w:rStyle w:val="normal00200028web0029char"/>
+          <w:color w:val="000000"/>
+        </w:rPr>
+        <w:t xml:space="preserve">Interim </w:t>
+      </w:r>
+      <w:r>
+        <w:rPr>
+          <w:rStyle w:val="normal00200028web0029char"/>
+          <w:color w:val="000000"/>
+        </w:rPr>
+        <w:t xml:space="preserve">Dean of the </w:t>
+      </w:r>
+      <w:proofErr w:type="spellStart"/>
+      <w:r>
+        <w:rPr>
+          <w:rStyle w:val="normal00200028web0029char"/>
+          <w:color w:val="000000"/>
+        </w:rPr>
+        <w:t>Nido</w:t>
+      </w:r>
+      <w:proofErr w:type="spellEnd"/>
+      <w:r>
+        <w:rPr>
+          <w:rStyle w:val="normal00200028web0029char"/>
+          <w:color w:val="000000"/>
+        </w:rPr>
+        <w:t xml:space="preserve"> R. Qubein School of Communication.</w:t>
+      </w:r>
+    </w:p>
+    <w:p>
+      <w:pPr>
+        <w:pStyle w:val="Heag-body-copy"/>
+        <w:rPr>
+          <w:sz w:val="27"/>
+          <w:szCs w:val="27"/>
+        </w:rPr>
+      </w:pPr>
+      <w:r>
+        <w:rPr>
+          <w:rStyle w:val="normal00200028web0029char"/>
+          <w:color w:val="000000"/>
+        </w:rPr>
+        <w:t xml:space="preserve">4. Talk with Dr. </w:t>
+      </w:r>
+      <w:proofErr w:type="spellStart"/>
+      <w:r>
+        <w:rPr>
+          <w:rStyle w:val="normal00200028web0029char"/>
+          <w:color w:val="000000"/>
+        </w:rPr>
+        <w:t>Erb</w:t>
+      </w:r>
+      <w:proofErr w:type="spellEnd"/>
+      <w:r>
+        <w:rPr>
+          <w:rStyle w:val="normal00200028web0029char"/>
+          <w:color w:val="000000"/>
+        </w:rPr>
+        <w:t xml:space="preserve">, who serves as the </w:t>
+      </w:r>
+      <w:r>
+        <w:rPr>
+          <w:rStyle w:val="normal00200028web0029char"/>
+          <w:color w:val="000000"/>
+        </w:rPr>
+        <w:t>Provost</w:t>
+      </w:r>
+      <w:r>
+        <w:rPr>
+          <w:rStyle w:val="normal00200028web0029char"/>
+          <w:color w:val="000000"/>
+        </w:rPr>
+        <w:t xml:space="preserve"> of High Point University.</w:t>
       </w:r>
     </w:p>
     <w:p>
@@ -2691,6 +2806,9 @@
         <w:pStyle w:val="Heag-body-copy"/>
       </w:pPr>
       <w:r>
+        <w:rPr>
+          <w:highlight w:val="yellow"/>
+        </w:rPr>
         <w:t>However, I have a new late policy that is more lenient yet harsher than I’ve been previously. See “Typical Heagney Policies” at the end of this document.</w:t>
       </w:r>
     </w:p>
@@ -2999,15 +3117,7 @@
         <w:pStyle w:val="Heag-body-copy"/>
       </w:pPr>
       <w:r>
-        <w:t xml:space="preserve">(B) Give me reasonable notice (at least three business days) to implement your </w:t>
-      </w:r>
-      <w:proofErr w:type="gramStart"/>
-      <w:r>
-        <w:t>accommodations</w:t>
-      </w:r>
-      <w:proofErr w:type="gramEnd"/>
-      <w:r>
-        <w:t>.</w:t>
+        <w:t>(B) Give me reasonable notice (at least three business days) to implement your accommodations.</w:t>
       </w:r>
     </w:p>
     <w:p>
@@ -12286,25 +12396,7 @@
             <w:sz w:val="20"/>
             <w:szCs w:val="20"/>
           </w:rPr>
-          <w:t>https://docs.google.com/document/d/142Bg51BWz</w:t>
-        </w:r>
-        <w:r>
-          <w:rPr>
-            <w:rStyle w:val="Hyperlink"/>
-            <w:rFonts w:ascii="Times New Roman" w:eastAsia="Times New Roman" w:hAnsi="Times New Roman" w:cs="Times New Roman"/>
-            <w:sz w:val="20"/>
-            <w:szCs w:val="20"/>
-          </w:rPr>
-          <w:t>q</w:t>
-        </w:r>
-        <w:r>
-          <w:rPr>
-            <w:rStyle w:val="Hyperlink"/>
-            <w:rFonts w:ascii="Times New Roman" w:eastAsia="Times New Roman" w:hAnsi="Times New Roman" w:cs="Times New Roman"/>
-            <w:sz w:val="20"/>
-            <w:szCs w:val="20"/>
-          </w:rPr>
-          <w:t>ot571f3BnPudUjcxeNvrq2YJWRcw0I-IQ/edit?usp=sharing</w:t>
+          <w:t>https://docs.google.com/document/d/142Bg51BWzqot571f3BnPudUjcxeNvrq2YJWRcw0I-IQ/edit?usp=sharing</w:t>
         </w:r>
       </w:hyperlink>
     </w:p>
@@ -15134,6 +15226,7 @@
   <w:style w:type="character" w:default="1" w:styleId="DefaultParagraphFont">
     <w:name w:val="Default Paragraph Font"/>
     <w:uiPriority w:val="1"/>
+    <w:semiHidden/>
     <w:unhideWhenUsed/>
   </w:style>
   <w:style w:type="table" w:default="1" w:styleId="TableNormal">

</xml_diff>

<commit_message>
updated for fun in class
</commit_message>
<xml_diff>
--- a/GAM_1112_01_2024FAO_Heagney.docx
+++ b/GAM_1112_01_2024FAO_Heagney.docx
@@ -1,6 +1,6 @@
 
 <file path=word/document.xml><?xml version="1.0" encoding="utf-8"?>
-<w:document xmlns:wpc="http://schemas.microsoft.com/office/word/2010/wordprocessingCanvas" xmlns:cx="http://schemas.microsoft.com/office/drawing/2014/chartex" xmlns:cx1="http://schemas.microsoft.com/office/drawing/2015/9/8/chartex" xmlns:cx2="http://schemas.microsoft.com/office/drawing/2015/10/21/chartex" xmlns:cx3="http://schemas.microsoft.com/office/drawing/2016/5/9/chartex" xmlns:cx4="http://schemas.microsoft.com/office/drawing/2016/5/10/chartex" xmlns:cx5="http://schemas.microsoft.com/office/drawing/2016/5/11/chartex" xmlns:cx6="http://schemas.microsoft.com/office/drawing/2016/5/12/chartex" xmlns:cx7="http://schemas.microsoft.com/office/drawing/2016/5/13/chartex" xmlns:cx8="http://schemas.microsoft.com/office/drawing/2016/5/14/chartex" xmlns:mc="http://schemas.openxmlformats.org/markup-compatibility/2006" xmlns:aink="http://schemas.microsoft.com/office/drawing/2016/ink" xmlns:am3d="http://schemas.microsoft.com/office/drawing/2017/model3d" xmlns:o="urn:schemas-microsoft-com:office:office" xmlns:oel="http://schemas.microsoft.com/office/2019/extlst" xmlns:r="http://schemas.openxmlformats.org/officeDocument/2006/relationships" xmlns:m="http://schemas.openxmlformats.org/officeDocument/2006/math" xmlns:v="urn:schemas-microsoft-com:vml" xmlns:wp14="http://schemas.microsoft.com/office/word/2010/wordprocessingDrawing" xmlns:wp="http://schemas.openxmlformats.org/drawingml/2006/wordprocessingDrawing" xmlns:w10="urn:schemas-microsoft-com:office:word" xmlns:w="http://schemas.openxmlformats.org/wordprocessingml/2006/main" xmlns:w14="http://schemas.microsoft.com/office/word/2010/wordml" xmlns:w15="http://schemas.microsoft.com/office/word/2012/wordml" xmlns:w16cex="http://schemas.microsoft.com/office/word/2018/wordml/cex" xmlns:w16cid="http://schemas.microsoft.com/office/word/2016/wordml/cid" xmlns:w16="http://schemas.microsoft.com/office/word/2018/wordml" xmlns:w16du="http://schemas.microsoft.com/office/word/2023/wordml/word16du" xmlns:w16sdtdh="http://schemas.microsoft.com/office/word/2020/wordml/sdtdatahash" xmlns:w16se="http://schemas.microsoft.com/office/word/2015/wordml/symex" xmlns:wpg="http://schemas.microsoft.com/office/word/2010/wordprocessingGroup" xmlns:wpi="http://schemas.microsoft.com/office/word/2010/wordprocessingInk" xmlns:wne="http://schemas.microsoft.com/office/word/2006/wordml" xmlns:wps="http://schemas.microsoft.com/office/word/2010/wordprocessingShape" mc:Ignorable="w14 w15 w16se w16cid w16 w16cex w16sdtdh w16du wp14">
+<w:document xmlns:wpc="http://schemas.microsoft.com/office/word/2010/wordprocessingCanvas" xmlns:cx="http://schemas.microsoft.com/office/drawing/2014/chartex" xmlns:cx1="http://schemas.microsoft.com/office/drawing/2015/9/8/chartex" xmlns:cx2="http://schemas.microsoft.com/office/drawing/2015/10/21/chartex" xmlns:cx3="http://schemas.microsoft.com/office/drawing/2016/5/9/chartex" xmlns:cx4="http://schemas.microsoft.com/office/drawing/2016/5/10/chartex" xmlns:cx5="http://schemas.microsoft.com/office/drawing/2016/5/11/chartex" xmlns:cx6="http://schemas.microsoft.com/office/drawing/2016/5/12/chartex" xmlns:cx7="http://schemas.microsoft.com/office/drawing/2016/5/13/chartex" xmlns:cx8="http://schemas.microsoft.com/office/drawing/2016/5/14/chartex" xmlns:mc="http://schemas.openxmlformats.org/markup-compatibility/2006" xmlns:aink="http://schemas.microsoft.com/office/drawing/2016/ink" xmlns:am3d="http://schemas.microsoft.com/office/drawing/2017/model3d" xmlns:o="urn:schemas-microsoft-com:office:office" xmlns:oel="http://schemas.microsoft.com/office/2019/extlst" xmlns:r="http://schemas.openxmlformats.org/officeDocument/2006/relationships" xmlns:m="http://schemas.openxmlformats.org/officeDocument/2006/math" xmlns:v="urn:schemas-microsoft-com:vml" xmlns:wp14="http://schemas.microsoft.com/office/word/2010/wordprocessingDrawing" xmlns:wp="http://schemas.openxmlformats.org/drawingml/2006/wordprocessingDrawing" xmlns:w10="urn:schemas-microsoft-com:office:word" xmlns:w="http://schemas.openxmlformats.org/wordprocessingml/2006/main" xmlns:w14="http://schemas.microsoft.com/office/word/2010/wordml" xmlns:w15="http://schemas.microsoft.com/office/word/2012/wordml" xmlns:w16cex="http://schemas.microsoft.com/office/word/2018/wordml/cex" xmlns:w16cid="http://schemas.microsoft.com/office/word/2016/wordml/cid" xmlns:w16="http://schemas.microsoft.com/office/word/2018/wordml" xmlns:w16sdtdh="http://schemas.microsoft.com/office/word/2020/wordml/sdtdatahash" xmlns:w16se="http://schemas.microsoft.com/office/word/2015/wordml/symex" xmlns:wpg="http://schemas.microsoft.com/office/word/2010/wordprocessingGroup" xmlns:wpi="http://schemas.microsoft.com/office/word/2010/wordprocessingInk" xmlns:wne="http://schemas.microsoft.com/office/word/2006/wordml" xmlns:wps="http://schemas.microsoft.com/office/word/2010/wordprocessingShape" mc:Ignorable="w14 w15 w16se w16cid w16 w16cex w16sdtdh wp14">
   <w:body>
     <w:p>
       <w:pPr>
@@ -97,6 +97,19 @@
         <w:pict w14:anchorId="10397ED6">
           <v:rect id="_x0000_i1026" style="width:468pt;height:1.5pt" o:hralign="center" o:hrstd="t" o:hrnoshade="t" o:hr="t" fillcolor="white [3212]" stroked="f"/>
         </w:pict>
+      </w:r>
+    </w:p>
+    <w:p>
+      <w:pPr>
+        <w:pStyle w:val="BodyCopyII"/>
+      </w:pPr>
+    </w:p>
+    <w:p>
+      <w:pPr>
+        <w:pStyle w:val="BodyCopyII"/>
+      </w:pPr>
+      <w:r>
+        <w:t>Hi everyone, I just edited this and replaced it using Github Desktop.</w:t>
       </w:r>
     </w:p>
     <w:p>
@@ -1109,15 +1122,7 @@
         <w:t xml:space="preserve"> – </w:t>
       </w:r>
       <w:r>
-        <w:t xml:space="preserve">There will be some use of digital software for this class, all of which </w:t>
-      </w:r>
-      <w:proofErr w:type="gramStart"/>
-      <w:r>
-        <w:t>are</w:t>
-      </w:r>
-      <w:proofErr w:type="gramEnd"/>
-      <w:r>
-        <w:t xml:space="preserve"> installed on the computers in NQSC 125 (The </w:t>
+        <w:t xml:space="preserve">There will be some use of digital software for this class, all of which are installed on the computers in NQSC 125 (The </w:t>
       </w:r>
       <w:r>
         <w:t>Esports Arena</w:t>
@@ -1256,15 +1261,7 @@
         <w:t xml:space="preserve">learn the basics of gameplay programming </w:t>
       </w:r>
       <w:r>
-        <w:t xml:space="preserve">in Adventure Game Studio. Students will follow a tutorial that will serve as an introduction to the engine and scripting methods. Students will not only follow the </w:t>
-      </w:r>
-      <w:proofErr w:type="gramStart"/>
-      <w:r>
-        <w:t>tutorial, but</w:t>
-      </w:r>
-      <w:proofErr w:type="gramEnd"/>
-      <w:r>
-        <w:t xml:space="preserve"> add their own creative additions to show that they are moving beyond the content of the tutorial. Specific assignment details are </w:t>
+        <w:t xml:space="preserve">in Adventure Game Studio. Students will follow a tutorial that will serve as an introduction to the engine and scripting methods. Students will not only follow the tutorial, but add their own creative additions to show that they are moving beyond the content of the tutorial. Specific assignment details are </w:t>
       </w:r>
       <w:r>
         <w:t>available on Blackboard</w:t>
@@ -1286,15 +1283,7 @@
         <w:t>Pitch (10% of grade)</w:t>
       </w:r>
       <w:r>
-        <w:t xml:space="preserve"> – Students will pitch their game idea to the class, focusing on how their game would fit typical point and click game designs, and how they would be different, or add their own spin. Students will focus on </w:t>
-      </w:r>
-      <w:proofErr w:type="gramStart"/>
-      <w:r>
-        <w:t>story</w:t>
-      </w:r>
-      <w:proofErr w:type="gramEnd"/>
-      <w:r>
-        <w:t>, narrative structure, types of puzzles, ending, and more. Specific assignment details are available on Blackboard.</w:t>
+        <w:t xml:space="preserve"> – Students will pitch their game idea to the class, focusing on how their game would fit typical point and click game designs, and how they would be different, or add their own spin. Students will focus on story, narrative structure, types of puzzles, ending, and more. Specific assignment details are available on Blackboard.</w:t>
       </w:r>
     </w:p>
     <w:p>
@@ -1610,10 +1599,7 @@
         <w:t xml:space="preserve">pprox. </w:t>
       </w:r>
       <w:r>
-        <w:t>16</w:t>
-      </w:r>
-      <w:r>
-        <w:t xml:space="preserve"> </w:t>
+        <w:t xml:space="preserve">16 </w:t>
       </w:r>
       <w:r>
         <w:t>hrs. out of class</w:t>
@@ -2243,15 +2229,7 @@
         <w:pStyle w:val="Heag-body-copy"/>
       </w:pPr>
       <w:r>
-        <w:t xml:space="preserve">All students must use </w:t>
-      </w:r>
-      <w:proofErr w:type="gramStart"/>
-      <w:r>
-        <w:t>blackboard</w:t>
-      </w:r>
-      <w:proofErr w:type="gramEnd"/>
-      <w:r>
-        <w:t xml:space="preserve"> to submit to every assignment</w:t>
+        <w:t>All students must use blackboard to submit to every assignment</w:t>
       </w:r>
       <w:r>
         <w:t xml:space="preserve">. </w:t>
@@ -2273,15 +2251,7 @@
         <w:pStyle w:val="Heag-body-copy"/>
       </w:pPr>
       <w:r>
-        <w:t xml:space="preserve">In the event that you are working on a class repository that everyone has access </w:t>
-      </w:r>
-      <w:proofErr w:type="gramStart"/>
-      <w:r>
-        <w:t>to</w:t>
-      </w:r>
-      <w:proofErr w:type="gramEnd"/>
-      <w:r>
-        <w:t xml:space="preserve"> and you think that you don’t need to “submit” anything, remember that you MUST submit something to blackboard in order to receive a grade and feedback. If it is true that you do not “need” to submit an actual file, then you still must submit something to the blackboard assignment, such as a note of where to find your important game level, a short write-up of how your submission responds to the assignment, or at minimum a note saying “Hello, Heagney!”</w:t>
+        <w:t>In the event that you are working on a class repository that everyone has access to and you think that you don’t need to “submit” anything, remember that you MUST submit something to blackboard in order to receive a grade and feedback. If it is true that you do not “need” to submit an actual file, then you still must submit something to the blackboard assignment, such as a note of where to find your important game level, a short write-up of how your submission responds to the assignment, or at minimum a note saying “Hello, Heagney!”</w:t>
       </w:r>
     </w:p>
     <w:p>
@@ -2401,21 +2371,7 @@
         <w:rPr>
           <w:rStyle w:val="normal00200028web0029char"/>
         </w:rPr>
-        <w:t xml:space="preserve">2. Talk with Dr. Stefan Hall who serves as the Chair of the </w:t>
-      </w:r>
-      <w:proofErr w:type="spellStart"/>
-      <w:r>
-        <w:rPr>
-          <w:rStyle w:val="normal00200028web0029char"/>
-        </w:rPr>
-        <w:t>Nido</w:t>
-      </w:r>
-      <w:proofErr w:type="spellEnd"/>
-      <w:r>
-        <w:rPr>
-          <w:rStyle w:val="normal00200028web0029char"/>
-        </w:rPr>
-        <w:t xml:space="preserve"> R. Qubein School of Communication’s Game Design department.</w:t>
+        <w:t>2. Talk with Dr. Stefan Hall who serves as the Chair of the Nido R. Qubein School of Communication’s Game Design department.</w:t>
       </w:r>
     </w:p>
     <w:p>
@@ -2493,17 +2449,8 @@
           <w:rStyle w:val="normal00200028web0029char"/>
           <w:color w:val="000000"/>
         </w:rPr>
-        <w:t xml:space="preserve">the Department </w:t>
-      </w:r>
-      <w:proofErr w:type="gramStart"/>
-      <w:r>
-        <w:rPr>
-          <w:rStyle w:val="normal00200028web0029char"/>
-          <w:color w:val="000000"/>
-        </w:rPr>
-        <w:t>Chair;</w:t>
-      </w:r>
-      <w:proofErr w:type="gramEnd"/>
+        <w:t>the Department Chair;</w:t>
+      </w:r>
     </w:p>
     <w:p>
       <w:pPr>
@@ -2578,23 +2525,7 @@
           <w:rStyle w:val="normal00200028web0029char"/>
           <w:color w:val="000000"/>
         </w:rPr>
-        <w:t xml:space="preserve">Bypassing any of these steps—going directly to the president, for example—will not resolve the issue and will only delay resolution. Senior administration will not deal with grievance </w:t>
-      </w:r>
-      <w:proofErr w:type="gramStart"/>
-      <w:r>
-        <w:rPr>
-          <w:rStyle w:val="normal00200028web0029char"/>
-          <w:color w:val="000000"/>
-        </w:rPr>
-        <w:t>issue</w:t>
-      </w:r>
-      <w:proofErr w:type="gramEnd"/>
-      <w:r>
-        <w:rPr>
-          <w:rStyle w:val="normal00200028web0029char"/>
-          <w:color w:val="000000"/>
-        </w:rPr>
-        <w:t xml:space="preserve"> unless it has been discussed at the appropriate level.</w:t>
+        <w:t>Bypassing any of these steps—going directly to the president, for example—will not resolve the issue and will only delay resolution. Senior administration will not deal with grievance issue unless it has been discussed at the appropriate level.</w:t>
       </w:r>
     </w:p>
     <w:p>
@@ -2649,23 +2580,7 @@
           <w:rStyle w:val="normal00200028web0029char"/>
           <w:color w:val="000000"/>
         </w:rPr>
-        <w:t xml:space="preserve">2. Talk with Dr. Stefan Hall who serves as the Core Courses Coordinator of the </w:t>
-      </w:r>
-      <w:proofErr w:type="spellStart"/>
-      <w:r>
-        <w:rPr>
-          <w:rStyle w:val="normal00200028web0029char"/>
-          <w:color w:val="000000"/>
-        </w:rPr>
-        <w:t>Nido</w:t>
-      </w:r>
-      <w:proofErr w:type="spellEnd"/>
-      <w:r>
-        <w:rPr>
-          <w:rStyle w:val="normal00200028web0029char"/>
-          <w:color w:val="000000"/>
-        </w:rPr>
-        <w:t xml:space="preserve"> R. Qubein School of Communication.</w:t>
+        <w:t>2. Talk with Dr. Stefan Hall who serves as the Core Courses Coordinator of the Nido R. Qubein School of Communication.</w:t>
       </w:r>
     </w:p>
     <w:p>
@@ -2683,7 +2598,6 @@
         </w:rPr>
         <w:t xml:space="preserve">3. Talk with Dr. </w:t>
       </w:r>
-      <w:proofErr w:type="spellStart"/>
       <w:r>
         <w:rPr>
           <w:rStyle w:val="normal00200028web0029char"/>
@@ -2691,7 +2605,6 @@
         </w:rPr>
         <w:t>Eltantawy</w:t>
       </w:r>
-      <w:proofErr w:type="spellEnd"/>
       <w:r>
         <w:rPr>
           <w:rStyle w:val="normal00200028web0029char"/>
@@ -2711,23 +2624,7 @@
           <w:rStyle w:val="normal00200028web0029char"/>
           <w:color w:val="000000"/>
         </w:rPr>
-        <w:t xml:space="preserve">Dean of the </w:t>
-      </w:r>
-      <w:proofErr w:type="spellStart"/>
-      <w:r>
-        <w:rPr>
-          <w:rStyle w:val="normal00200028web0029char"/>
-          <w:color w:val="000000"/>
-        </w:rPr>
-        <w:t>Nido</w:t>
-      </w:r>
-      <w:proofErr w:type="spellEnd"/>
-      <w:r>
-        <w:rPr>
-          <w:rStyle w:val="normal00200028web0029char"/>
-          <w:color w:val="000000"/>
-        </w:rPr>
-        <w:t xml:space="preserve"> R. Qubein School of Communication.</w:t>
+        <w:t>Dean of the Nido R. Qubein School of Communication.</w:t>
       </w:r>
     </w:p>
     <w:p>
@@ -2745,7 +2642,6 @@
         </w:rPr>
         <w:t xml:space="preserve">4. Talk with Dr. </w:t>
       </w:r>
-      <w:proofErr w:type="spellStart"/>
       <w:r>
         <w:rPr>
           <w:rStyle w:val="normal00200028web0029char"/>
@@ -2753,7 +2649,6 @@
         </w:rPr>
         <w:t>Erb</w:t>
       </w:r>
-      <w:proofErr w:type="spellEnd"/>
       <w:r>
         <w:rPr>
           <w:rStyle w:val="normal00200028web0029char"/>
@@ -2865,15 +2760,7 @@
         <w:t>If</w:t>
       </w:r>
       <w:r>
-        <w:t xml:space="preserve"> this course has quizzes, then quiz due dates are final. Because the nature of my quizzes </w:t>
-      </w:r>
-      <w:proofErr w:type="gramStart"/>
-      <w:r>
-        <w:t>are</w:t>
-      </w:r>
-      <w:proofErr w:type="gramEnd"/>
-      <w:r>
-        <w:t xml:space="preserve"> that they are online and readily available, make-up exams will only be allowed due to typical reasons such as hospitalization or major accident or incident. Please discuss this with me in person.</w:t>
+        <w:t xml:space="preserve"> this course has quizzes, then quiz due dates are final. Because the nature of my quizzes are that they are online and readily available, make-up exams will only be allowed due to typical reasons such as hospitalization or major accident or incident. Please discuss this with me in person.</w:t>
       </w:r>
     </w:p>
     <w:p>
@@ -2974,15 +2861,7 @@
         <w:pStyle w:val="Heag-body-copy"/>
       </w:pPr>
       <w:r>
-        <w:t xml:space="preserve">My goal is to respond to emails within 24 hours during the weekdays. My other goal is to not work at all on the weekends, so I do not promise that I will respond at all during the weekends. Feel free to email me at any time of the day or night. I purposefully keep my work email </w:t>
-      </w:r>
-      <w:proofErr w:type="gramStart"/>
-      <w:r>
-        <w:t>OFF of</w:t>
-      </w:r>
-      <w:proofErr w:type="gramEnd"/>
-      <w:r>
-        <w:t xml:space="preserve"> my phone, so I will never be bothered by an email in the middle of the night.</w:t>
+        <w:t>My goal is to respond to emails within 24 hours during the weekdays. My other goal is to not work at all on the weekends, so I do not promise that I will respond at all during the weekends. Feel free to email me at any time of the day or night. I purposefully keep my work email OFF of my phone, so I will never be bothered by an email in the middle of the night.</w:t>
       </w:r>
     </w:p>
     <w:p>
@@ -3024,23 +2903,7 @@
         <w:pStyle w:val="Heag-body-copy"/>
       </w:pPr>
       <w:r>
-        <w:t xml:space="preserve">I always include my cell number in case you ever have a question that needs to be answered right away. I don’t promise that I’ll be awake or respond, but feel free to text me any time of the day for rare emergencies. My phone </w:t>
-      </w:r>
-      <w:proofErr w:type="gramStart"/>
-      <w:r>
-        <w:t>sound is</w:t>
-      </w:r>
-      <w:proofErr w:type="gramEnd"/>
-      <w:r>
-        <w:t xml:space="preserve"> </w:t>
-      </w:r>
-      <w:proofErr w:type="gramStart"/>
-      <w:r>
-        <w:t>off</w:t>
-      </w:r>
-      <w:proofErr w:type="gramEnd"/>
-      <w:r>
-        <w:t xml:space="preserve"> and it won’t wake anyone up if I’m asleep. Seriously, if I’m awake up in my office for some reason, and you’re experiencing a disaster in the computer lab, it will help if you text me!</w:t>
+        <w:t>I always include my cell number in case you ever have a question that needs to be answered right away. I don’t promise that I’ll be awake or respond, but feel free to text me any time of the day for rare emergencies. My phone sound is off and it won’t wake anyone up if I’m asleep. Seriously, if I’m awake up in my office for some reason, and you’re experiencing a disaster in the computer lab, it will help if you text me!</w:t>
       </w:r>
     </w:p>
     <w:p>
@@ -3132,23 +2995,7 @@
         <w:pStyle w:val="Heag-body-copy"/>
       </w:pPr>
       <w:r>
-        <w:t xml:space="preserve">(A) Meet with me privately during office hours or a scheduled appointment as early in the semester as possible to discuss implementing your accommodations. I am here to help you, and I want to make sure we discuss how best to integrate your OARS approved </w:t>
-      </w:r>
-      <w:proofErr w:type="gramStart"/>
-      <w:r>
-        <w:t>accommodations</w:t>
-      </w:r>
-      <w:proofErr w:type="gramEnd"/>
-      <w:r>
-        <w:t xml:space="preserve"> in a way that helps make you successful. Your </w:t>
-      </w:r>
-      <w:proofErr w:type="gramStart"/>
-      <w:r>
-        <w:t>accommodations</w:t>
-      </w:r>
-      <w:proofErr w:type="gramEnd"/>
-      <w:r>
-        <w:t xml:space="preserve"> will be implemented only after we meet to discuss the best path for your success.</w:t>
+        <w:t>(A) Meet with me privately during office hours or a scheduled appointment as early in the semester as possible to discuss implementing your accommodations. I am here to help you, and I want to make sure we discuss how best to integrate your OARS approved accommodations in a way that helps make you successful. Your accommodations will be implemented only after we meet to discuss the best path for your success.</w:t>
       </w:r>
     </w:p>
     <w:p>
@@ -3185,52 +3032,38 @@
       <w:r>
         <w:t xml:space="preserve"> </w:t>
       </w:r>
-      <w:proofErr w:type="spellStart"/>
       <w:r>
         <w:rPr>
           <w:color w:val="FF0000"/>
         </w:rPr>
         <w:t>Blackboard</w:t>
       </w:r>
-      <w:proofErr w:type="spellEnd"/>
       <w:r>
         <w:t xml:space="preserve"> </w:t>
       </w:r>
-      <w:proofErr w:type="spellStart"/>
       <w:r>
         <w:rPr>
           <w:color w:val="632423" w:themeColor="accent2" w:themeShade="80"/>
         </w:rPr>
         <w:t>Blackboard</w:t>
       </w:r>
-      <w:proofErr w:type="spellEnd"/>
       <w:r>
         <w:t xml:space="preserve"> </w:t>
       </w:r>
-      <w:proofErr w:type="spellStart"/>
       <w:r>
         <w:rPr>
           <w:color w:val="A6A6A6" w:themeColor="background1" w:themeShade="A6"/>
         </w:rPr>
         <w:t>Blackboard</w:t>
       </w:r>
-      <w:proofErr w:type="spellEnd"/>
       <w:r>
         <w:t xml:space="preserve"> </w:t>
       </w:r>
-      <w:proofErr w:type="spellStart"/>
       <w:r>
         <w:rPr>
           <w:color w:val="D9D9D9" w:themeColor="background1" w:themeShade="D9"/>
         </w:rPr>
-        <w:t>Blackboard</w:t>
-      </w:r>
-      <w:proofErr w:type="spellEnd"/>
-      <w:r>
-        <w:rPr>
-          <w:color w:val="D9D9D9" w:themeColor="background1" w:themeShade="D9"/>
-        </w:rPr>
-        <w:t xml:space="preserve"> </w:t>
+        <w:t xml:space="preserve">Blackboard </w:t>
       </w:r>
     </w:p>
     <w:p>
@@ -3249,15 +3082,7 @@
         <w:t>enthusiast</w:t>
       </w:r>
       <w:r>
-        <w:t xml:space="preserve"> and evangelist. I use </w:t>
-      </w:r>
-      <w:proofErr w:type="gramStart"/>
-      <w:r>
-        <w:t>blackboard</w:t>
-      </w:r>
-      <w:proofErr w:type="gramEnd"/>
-      <w:r>
-        <w:t xml:space="preserve"> for all of my class administration, and therefore you MUST use blackboard as well. If you have never used Blackboard before, it will become your friend. If Blackboard is already your friend, you will become BFFs. If you dislike Blackboard, then please come see me and I will evangelize to you appropriately. The following is how I use Blackboard:</w:t>
+        <w:t xml:space="preserve"> and evangelist. I use blackboard for all of my class administration, and therefore you MUST use blackboard as well. If you have never used Blackboard before, it will become your friend. If Blackboard is already your friend, you will become BFFs. If you dislike Blackboard, then please come see me and I will evangelize to you appropriately. The following is how I use Blackboard:</w:t>
       </w:r>
     </w:p>
     <w:p>
@@ -3894,18 +3719,8 @@
                 <w:sz w:val="20"/>
                 <w:szCs w:val="20"/>
               </w:rPr>
-              <w:t xml:space="preserve">Following Intro Tutorial: 8 </w:t>
-            </w:r>
-            <w:proofErr w:type="spellStart"/>
-            <w:r>
-              <w:rPr>
-                <w:rFonts w:ascii="Arial" w:eastAsia="Times New Roman" w:hAnsi="Arial" w:cs="Arial"/>
-                <w:sz w:val="20"/>
-                <w:szCs w:val="20"/>
-              </w:rPr>
-              <w:t>hrs</w:t>
-            </w:r>
-            <w:proofErr w:type="spellEnd"/>
+              <w:t>Following Intro Tutorial: 8 hrs</w:t>
+            </w:r>
           </w:p>
         </w:tc>
       </w:tr>
@@ -4411,18 +4226,8 @@
                 <w:sz w:val="20"/>
                 <w:szCs w:val="20"/>
               </w:rPr>
-              <w:t xml:space="preserve">Following Intro Tutorial: 8 </w:t>
-            </w:r>
-            <w:proofErr w:type="spellStart"/>
-            <w:r>
-              <w:rPr>
-                <w:rFonts w:ascii="Arial" w:eastAsia="Times New Roman" w:hAnsi="Arial" w:cs="Arial"/>
-                <w:sz w:val="20"/>
-                <w:szCs w:val="20"/>
-              </w:rPr>
-              <w:t>hrs</w:t>
-            </w:r>
-            <w:proofErr w:type="spellEnd"/>
+              <w:t>Following Intro Tutorial: 8 hrs</w:t>
+            </w:r>
           </w:p>
         </w:tc>
       </w:tr>
@@ -4936,18 +4741,8 @@
                 <w:sz w:val="20"/>
                 <w:szCs w:val="20"/>
               </w:rPr>
-              <w:t xml:space="preserve">Pitch (Research + prototyping): 8 </w:t>
-            </w:r>
-            <w:proofErr w:type="spellStart"/>
-            <w:r>
-              <w:rPr>
-                <w:rFonts w:ascii="Arial" w:eastAsia="Times New Roman" w:hAnsi="Arial" w:cs="Arial"/>
-                <w:sz w:val="20"/>
-                <w:szCs w:val="20"/>
-              </w:rPr>
-              <w:t>hrs</w:t>
-            </w:r>
-            <w:proofErr w:type="spellEnd"/>
+              <w:t>Pitch (Research + prototyping): 8 hrs</w:t>
+            </w:r>
           </w:p>
         </w:tc>
       </w:tr>
@@ -5453,18 +5248,8 @@
                 <w:sz w:val="20"/>
                 <w:szCs w:val="20"/>
               </w:rPr>
-              <w:t xml:space="preserve">Pitch (Research + prototyping): 8 </w:t>
-            </w:r>
-            <w:proofErr w:type="spellStart"/>
-            <w:r>
-              <w:rPr>
-                <w:rFonts w:ascii="Arial" w:eastAsia="Times New Roman" w:hAnsi="Arial" w:cs="Arial"/>
-                <w:sz w:val="20"/>
-                <w:szCs w:val="20"/>
-              </w:rPr>
-              <w:t>hrs</w:t>
-            </w:r>
-            <w:proofErr w:type="spellEnd"/>
+              <w:t>Pitch (Research + prototyping): 8 hrs</w:t>
+            </w:r>
           </w:p>
         </w:tc>
       </w:tr>
@@ -5978,18 +5763,8 @@
                 <w:sz w:val="20"/>
                 <w:szCs w:val="20"/>
               </w:rPr>
-              <w:t xml:space="preserve">First Playthrough: 8 </w:t>
-            </w:r>
-            <w:proofErr w:type="spellStart"/>
-            <w:r>
-              <w:rPr>
-                <w:rFonts w:ascii="Arial" w:eastAsia="Times New Roman" w:hAnsi="Arial" w:cs="Arial"/>
-                <w:sz w:val="20"/>
-                <w:szCs w:val="20"/>
-              </w:rPr>
-              <w:t>hrs</w:t>
-            </w:r>
-            <w:proofErr w:type="spellEnd"/>
+              <w:t>First Playthrough: 8 hrs</w:t>
+            </w:r>
           </w:p>
         </w:tc>
       </w:tr>
@@ -6495,18 +6270,8 @@
                 <w:sz w:val="20"/>
                 <w:szCs w:val="20"/>
               </w:rPr>
-              <w:t xml:space="preserve">First Playthrough: 8 </w:t>
-            </w:r>
-            <w:proofErr w:type="spellStart"/>
-            <w:r>
-              <w:rPr>
-                <w:rFonts w:ascii="Arial" w:eastAsia="Times New Roman" w:hAnsi="Arial" w:cs="Arial"/>
-                <w:sz w:val="20"/>
-                <w:szCs w:val="20"/>
-              </w:rPr>
-              <w:t>hrs</w:t>
-            </w:r>
-            <w:proofErr w:type="spellEnd"/>
+              <w:t>First Playthrough: 8 hrs</w:t>
+            </w:r>
           </w:p>
         </w:tc>
       </w:tr>
@@ -7020,18 +6785,8 @@
                 <w:sz w:val="20"/>
                 <w:szCs w:val="20"/>
               </w:rPr>
-              <w:t xml:space="preserve">First Playthrough: 8 </w:t>
-            </w:r>
-            <w:proofErr w:type="spellStart"/>
-            <w:r>
-              <w:rPr>
-                <w:rFonts w:ascii="Arial" w:eastAsia="Times New Roman" w:hAnsi="Arial" w:cs="Arial"/>
-                <w:sz w:val="20"/>
-                <w:szCs w:val="20"/>
-              </w:rPr>
-              <w:t>hrs</w:t>
-            </w:r>
-            <w:proofErr w:type="spellEnd"/>
+              <w:t>First Playthrough: 8 hrs</w:t>
+            </w:r>
           </w:p>
         </w:tc>
       </w:tr>
@@ -8060,18 +7815,8 @@
                 <w:sz w:val="20"/>
                 <w:szCs w:val="20"/>
               </w:rPr>
-              <w:t xml:space="preserve">GD Iteration: 8 </w:t>
-            </w:r>
-            <w:proofErr w:type="spellStart"/>
-            <w:r>
-              <w:rPr>
-                <w:rFonts w:ascii="Arial" w:eastAsia="Times New Roman" w:hAnsi="Arial" w:cs="Arial"/>
-                <w:sz w:val="20"/>
-                <w:szCs w:val="20"/>
-              </w:rPr>
-              <w:t>hrs</w:t>
-            </w:r>
-            <w:proofErr w:type="spellEnd"/>
+              <w:t>GD Iteration: 8 hrs</w:t>
+            </w:r>
           </w:p>
         </w:tc>
       </w:tr>
@@ -8584,18 +8329,8 @@
                 <w:sz w:val="20"/>
                 <w:szCs w:val="20"/>
               </w:rPr>
-              <w:t xml:space="preserve">GD Iteration: 8 </w:t>
-            </w:r>
-            <w:proofErr w:type="spellStart"/>
-            <w:r>
-              <w:rPr>
-                <w:rFonts w:ascii="Arial" w:eastAsia="Times New Roman" w:hAnsi="Arial" w:cs="Arial"/>
-                <w:sz w:val="20"/>
-                <w:szCs w:val="20"/>
-              </w:rPr>
-              <w:t>hrs</w:t>
-            </w:r>
-            <w:proofErr w:type="spellEnd"/>
+              <w:t>GD Iteration: 8 hrs</w:t>
+            </w:r>
           </w:p>
         </w:tc>
       </w:tr>
@@ -9110,18 +8845,8 @@
                 <w:sz w:val="20"/>
                 <w:szCs w:val="20"/>
               </w:rPr>
-              <w:t xml:space="preserve">GD Iteration: 8 </w:t>
-            </w:r>
-            <w:proofErr w:type="spellStart"/>
-            <w:r>
-              <w:rPr>
-                <w:rFonts w:ascii="Arial" w:eastAsia="Times New Roman" w:hAnsi="Arial" w:cs="Arial"/>
-                <w:sz w:val="20"/>
-                <w:szCs w:val="20"/>
-              </w:rPr>
-              <w:t>hrs</w:t>
-            </w:r>
-            <w:proofErr w:type="spellEnd"/>
+              <w:t>GD Iteration: 8 hrs</w:t>
+            </w:r>
           </w:p>
         </w:tc>
       </w:tr>
@@ -9635,18 +9360,8 @@
                 <w:sz w:val="20"/>
                 <w:szCs w:val="20"/>
               </w:rPr>
-              <w:t xml:space="preserve">Final Game: 8 </w:t>
-            </w:r>
-            <w:proofErr w:type="spellStart"/>
-            <w:r>
-              <w:rPr>
-                <w:rFonts w:ascii="Arial" w:eastAsia="Times New Roman" w:hAnsi="Arial" w:cs="Arial"/>
-                <w:sz w:val="20"/>
-                <w:szCs w:val="20"/>
-              </w:rPr>
-              <w:t>hrs</w:t>
-            </w:r>
-            <w:proofErr w:type="spellEnd"/>
+              <w:t>Final Game: 8 hrs</w:t>
+            </w:r>
           </w:p>
         </w:tc>
       </w:tr>
@@ -10152,18 +9867,8 @@
                 <w:sz w:val="20"/>
                 <w:szCs w:val="20"/>
               </w:rPr>
-              <w:t xml:space="preserve">Final Game: 8 </w:t>
-            </w:r>
-            <w:proofErr w:type="spellStart"/>
-            <w:r>
-              <w:rPr>
-                <w:rFonts w:ascii="Arial" w:eastAsia="Times New Roman" w:hAnsi="Arial" w:cs="Arial"/>
-                <w:sz w:val="20"/>
-                <w:szCs w:val="20"/>
-              </w:rPr>
-              <w:t>hrs</w:t>
-            </w:r>
-            <w:proofErr w:type="spellEnd"/>
+              <w:t>Final Game: 8 hrs</w:t>
+            </w:r>
           </w:p>
         </w:tc>
       </w:tr>
@@ -10677,18 +10382,8 @@
                 <w:sz w:val="20"/>
                 <w:szCs w:val="20"/>
               </w:rPr>
-              <w:t xml:space="preserve">Final Game: 4 </w:t>
-            </w:r>
-            <w:proofErr w:type="spellStart"/>
-            <w:r>
-              <w:rPr>
-                <w:rFonts w:ascii="Arial" w:eastAsia="Times New Roman" w:hAnsi="Arial" w:cs="Arial"/>
-                <w:sz w:val="20"/>
-                <w:szCs w:val="20"/>
-              </w:rPr>
-              <w:t>hrs</w:t>
-            </w:r>
-            <w:proofErr w:type="spellEnd"/>
+              <w:t>Final Game: 4 hrs</w:t>
+            </w:r>
             <w:r>
               <w:rPr>
                 <w:rFonts w:ascii="Arial" w:eastAsia="Times New Roman" w:hAnsi="Arial" w:cs="Arial"/>
@@ -10696,18 +10391,8 @@
                 <w:szCs w:val="20"/>
               </w:rPr>
               <w:br/>
-              <w:t xml:space="preserve">Published Game: 4 </w:t>
-            </w:r>
-            <w:proofErr w:type="spellStart"/>
-            <w:r>
-              <w:rPr>
-                <w:rFonts w:ascii="Arial" w:eastAsia="Times New Roman" w:hAnsi="Arial" w:cs="Arial"/>
-                <w:sz w:val="20"/>
-                <w:szCs w:val="20"/>
-              </w:rPr>
-              <w:t>hrs</w:t>
-            </w:r>
-            <w:proofErr w:type="spellEnd"/>
+              <w:t>Published Game: 4 hrs</w:t>
+            </w:r>
           </w:p>
         </w:tc>
       </w:tr>
@@ -11221,18 +10906,8 @@
                 <w:sz w:val="20"/>
                 <w:szCs w:val="20"/>
               </w:rPr>
-              <w:t xml:space="preserve">Final Game: 4 </w:t>
-            </w:r>
-            <w:proofErr w:type="spellStart"/>
-            <w:r>
-              <w:rPr>
-                <w:rFonts w:ascii="Arial" w:eastAsia="Times New Roman" w:hAnsi="Arial" w:cs="Arial"/>
-                <w:sz w:val="20"/>
-                <w:szCs w:val="20"/>
-              </w:rPr>
-              <w:t>hrs</w:t>
-            </w:r>
-            <w:proofErr w:type="spellEnd"/>
+              <w:t>Final Game: 4 hrs</w:t>
+            </w:r>
             <w:r>
               <w:rPr>
                 <w:rFonts w:ascii="Arial" w:eastAsia="Times New Roman" w:hAnsi="Arial" w:cs="Arial"/>
@@ -11240,18 +10915,8 @@
                 <w:szCs w:val="20"/>
               </w:rPr>
               <w:br/>
-              <w:t xml:space="preserve">Published Game: 4 </w:t>
-            </w:r>
-            <w:proofErr w:type="spellStart"/>
-            <w:r>
-              <w:rPr>
-                <w:rFonts w:ascii="Arial" w:eastAsia="Times New Roman" w:hAnsi="Arial" w:cs="Arial"/>
-                <w:sz w:val="20"/>
-                <w:szCs w:val="20"/>
-              </w:rPr>
-              <w:t>hrs</w:t>
-            </w:r>
-            <w:proofErr w:type="spellEnd"/>
+              <w:t>Published Game: 4 hrs</w:t>
+            </w:r>
           </w:p>
         </w:tc>
       </w:tr>
@@ -11782,18 +11447,8 @@
                 <w:sz w:val="20"/>
                 <w:szCs w:val="20"/>
               </w:rPr>
-              <w:t xml:space="preserve">Published Game:8 </w:t>
-            </w:r>
-            <w:proofErr w:type="spellStart"/>
-            <w:r>
-              <w:rPr>
-                <w:rFonts w:ascii="Arial" w:eastAsia="Times New Roman" w:hAnsi="Arial" w:cs="Arial"/>
-                <w:sz w:val="20"/>
-                <w:szCs w:val="20"/>
-              </w:rPr>
-              <w:t>hrs</w:t>
-            </w:r>
-            <w:proofErr w:type="spellEnd"/>
+              <w:t>Published Game:8 hrs</w:t>
+            </w:r>
           </w:p>
         </w:tc>
       </w:tr>
@@ -12308,18 +11963,8 @@
                 <w:sz w:val="20"/>
                 <w:szCs w:val="20"/>
               </w:rPr>
-              <w:t xml:space="preserve">Published Game:8 </w:t>
-            </w:r>
-            <w:proofErr w:type="spellStart"/>
-            <w:r>
-              <w:rPr>
-                <w:rFonts w:ascii="Arial" w:eastAsia="Times New Roman" w:hAnsi="Arial" w:cs="Arial"/>
-                <w:sz w:val="20"/>
-                <w:szCs w:val="20"/>
-              </w:rPr>
-              <w:t>hrs</w:t>
-            </w:r>
-            <w:proofErr w:type="spellEnd"/>
+              <w:t>Published Game:8 hrs</w:t>
+            </w:r>
           </w:p>
         </w:tc>
       </w:tr>
@@ -12452,7 +12097,7 @@
 </file>
 
 <file path=word/endnotes.xml><?xml version="1.0" encoding="utf-8"?>
-<w:endnotes xmlns:wpc="http://schemas.microsoft.com/office/word/2010/wordprocessingCanvas" xmlns:cx="http://schemas.microsoft.com/office/drawing/2014/chartex" xmlns:cx1="http://schemas.microsoft.com/office/drawing/2015/9/8/chartex" xmlns:cx2="http://schemas.microsoft.com/office/drawing/2015/10/21/chartex" xmlns:cx3="http://schemas.microsoft.com/office/drawing/2016/5/9/chartex" xmlns:cx4="http://schemas.microsoft.com/office/drawing/2016/5/10/chartex" xmlns:cx5="http://schemas.microsoft.com/office/drawing/2016/5/11/chartex" xmlns:cx6="http://schemas.microsoft.com/office/drawing/2016/5/12/chartex" xmlns:cx7="http://schemas.microsoft.com/office/drawing/2016/5/13/chartex" xmlns:cx8="http://schemas.microsoft.com/office/drawing/2016/5/14/chartex" xmlns:mc="http://schemas.openxmlformats.org/markup-compatibility/2006" xmlns:aink="http://schemas.microsoft.com/office/drawing/2016/ink" xmlns:am3d="http://schemas.microsoft.com/office/drawing/2017/model3d" xmlns:o="urn:schemas-microsoft-com:office:office" xmlns:oel="http://schemas.microsoft.com/office/2019/extlst" xmlns:r="http://schemas.openxmlformats.org/officeDocument/2006/relationships" xmlns:m="http://schemas.openxmlformats.org/officeDocument/2006/math" xmlns:v="urn:schemas-microsoft-com:vml" xmlns:wp14="http://schemas.microsoft.com/office/word/2010/wordprocessingDrawing" xmlns:wp="http://schemas.openxmlformats.org/drawingml/2006/wordprocessingDrawing" xmlns:w10="urn:schemas-microsoft-com:office:word" xmlns:w="http://schemas.openxmlformats.org/wordprocessingml/2006/main" xmlns:w14="http://schemas.microsoft.com/office/word/2010/wordml" xmlns:w15="http://schemas.microsoft.com/office/word/2012/wordml" xmlns:w16cex="http://schemas.microsoft.com/office/word/2018/wordml/cex" xmlns:w16cid="http://schemas.microsoft.com/office/word/2016/wordml/cid" xmlns:w16="http://schemas.microsoft.com/office/word/2018/wordml" xmlns:w16du="http://schemas.microsoft.com/office/word/2023/wordml/word16du" xmlns:w16sdtdh="http://schemas.microsoft.com/office/word/2020/wordml/sdtdatahash" xmlns:w16se="http://schemas.microsoft.com/office/word/2015/wordml/symex" xmlns:wpg="http://schemas.microsoft.com/office/word/2010/wordprocessingGroup" xmlns:wpi="http://schemas.microsoft.com/office/word/2010/wordprocessingInk" xmlns:wne="http://schemas.microsoft.com/office/word/2006/wordml" xmlns:wps="http://schemas.microsoft.com/office/word/2010/wordprocessingShape" mc:Ignorable="w14 w15 w16se w16cid w16 w16cex w16sdtdh w16du wp14">
+<w:endnotes xmlns:wpc="http://schemas.microsoft.com/office/word/2010/wordprocessingCanvas" xmlns:cx="http://schemas.microsoft.com/office/drawing/2014/chartex" xmlns:cx1="http://schemas.microsoft.com/office/drawing/2015/9/8/chartex" xmlns:cx2="http://schemas.microsoft.com/office/drawing/2015/10/21/chartex" xmlns:cx3="http://schemas.microsoft.com/office/drawing/2016/5/9/chartex" xmlns:cx4="http://schemas.microsoft.com/office/drawing/2016/5/10/chartex" xmlns:cx5="http://schemas.microsoft.com/office/drawing/2016/5/11/chartex" xmlns:cx6="http://schemas.microsoft.com/office/drawing/2016/5/12/chartex" xmlns:cx7="http://schemas.microsoft.com/office/drawing/2016/5/13/chartex" xmlns:cx8="http://schemas.microsoft.com/office/drawing/2016/5/14/chartex" xmlns:mc="http://schemas.openxmlformats.org/markup-compatibility/2006" xmlns:aink="http://schemas.microsoft.com/office/drawing/2016/ink" xmlns:am3d="http://schemas.microsoft.com/office/drawing/2017/model3d" xmlns:o="urn:schemas-microsoft-com:office:office" xmlns:oel="http://schemas.microsoft.com/office/2019/extlst" xmlns:r="http://schemas.openxmlformats.org/officeDocument/2006/relationships" xmlns:m="http://schemas.openxmlformats.org/officeDocument/2006/math" xmlns:v="urn:schemas-microsoft-com:vml" xmlns:wp14="http://schemas.microsoft.com/office/word/2010/wordprocessingDrawing" xmlns:wp="http://schemas.openxmlformats.org/drawingml/2006/wordprocessingDrawing" xmlns:w10="urn:schemas-microsoft-com:office:word" xmlns:w="http://schemas.openxmlformats.org/wordprocessingml/2006/main" xmlns:w14="http://schemas.microsoft.com/office/word/2010/wordml" xmlns:w15="http://schemas.microsoft.com/office/word/2012/wordml" xmlns:w16cex="http://schemas.microsoft.com/office/word/2018/wordml/cex" xmlns:w16cid="http://schemas.microsoft.com/office/word/2016/wordml/cid" xmlns:w16="http://schemas.microsoft.com/office/word/2018/wordml" xmlns:w16sdtdh="http://schemas.microsoft.com/office/word/2020/wordml/sdtdatahash" xmlns:w16se="http://schemas.microsoft.com/office/word/2015/wordml/symex" xmlns:wpg="http://schemas.microsoft.com/office/word/2010/wordprocessingGroup" xmlns:wpi="http://schemas.microsoft.com/office/word/2010/wordprocessingInk" xmlns:wne="http://schemas.microsoft.com/office/word/2006/wordml" xmlns:wps="http://schemas.microsoft.com/office/word/2010/wordprocessingShape" mc:Ignorable="w14 w15 w16se w16cid w16 w16cex w16sdtdh wp14">
   <w:endnote w:type="separator" w:id="-1">
     <w:p>
       <w:pPr>
@@ -12477,7 +12122,7 @@
 </file>
 
 <file path=word/footer1.xml><?xml version="1.0" encoding="utf-8"?>
-<w:ftr xmlns:wpc="http://schemas.microsoft.com/office/word/2010/wordprocessingCanvas" xmlns:cx="http://schemas.microsoft.com/office/drawing/2014/chartex" xmlns:cx1="http://schemas.microsoft.com/office/drawing/2015/9/8/chartex" xmlns:cx2="http://schemas.microsoft.com/office/drawing/2015/10/21/chartex" xmlns:cx3="http://schemas.microsoft.com/office/drawing/2016/5/9/chartex" xmlns:cx4="http://schemas.microsoft.com/office/drawing/2016/5/10/chartex" xmlns:cx5="http://schemas.microsoft.com/office/drawing/2016/5/11/chartex" xmlns:cx6="http://schemas.microsoft.com/office/drawing/2016/5/12/chartex" xmlns:cx7="http://schemas.microsoft.com/office/drawing/2016/5/13/chartex" xmlns:cx8="http://schemas.microsoft.com/office/drawing/2016/5/14/chartex" xmlns:mc="http://schemas.openxmlformats.org/markup-compatibility/2006" xmlns:aink="http://schemas.microsoft.com/office/drawing/2016/ink" xmlns:am3d="http://schemas.microsoft.com/office/drawing/2017/model3d" xmlns:o="urn:schemas-microsoft-com:office:office" xmlns:oel="http://schemas.microsoft.com/office/2019/extlst" xmlns:r="http://schemas.openxmlformats.org/officeDocument/2006/relationships" xmlns:m="http://schemas.openxmlformats.org/officeDocument/2006/math" xmlns:v="urn:schemas-microsoft-com:vml" xmlns:wp14="http://schemas.microsoft.com/office/word/2010/wordprocessingDrawing" xmlns:wp="http://schemas.openxmlformats.org/drawingml/2006/wordprocessingDrawing" xmlns:w10="urn:schemas-microsoft-com:office:word" xmlns:w="http://schemas.openxmlformats.org/wordprocessingml/2006/main" xmlns:w14="http://schemas.microsoft.com/office/word/2010/wordml" xmlns:w15="http://schemas.microsoft.com/office/word/2012/wordml" xmlns:w16cex="http://schemas.microsoft.com/office/word/2018/wordml/cex" xmlns:w16cid="http://schemas.microsoft.com/office/word/2016/wordml/cid" xmlns:w16="http://schemas.microsoft.com/office/word/2018/wordml" xmlns:w16du="http://schemas.microsoft.com/office/word/2023/wordml/word16du" xmlns:w16sdtdh="http://schemas.microsoft.com/office/word/2020/wordml/sdtdatahash" xmlns:w16se="http://schemas.microsoft.com/office/word/2015/wordml/symex" xmlns:wpg="http://schemas.microsoft.com/office/word/2010/wordprocessingGroup" xmlns:wpi="http://schemas.microsoft.com/office/word/2010/wordprocessingInk" xmlns:wne="http://schemas.microsoft.com/office/word/2006/wordml" xmlns:wps="http://schemas.microsoft.com/office/word/2010/wordprocessingShape" mc:Ignorable="w14 w15 w16se w16cid w16 w16cex w16sdtdh w16du wp14">
+<w:ftr xmlns:wpc="http://schemas.microsoft.com/office/word/2010/wordprocessingCanvas" xmlns:cx="http://schemas.microsoft.com/office/drawing/2014/chartex" xmlns:cx1="http://schemas.microsoft.com/office/drawing/2015/9/8/chartex" xmlns:cx2="http://schemas.microsoft.com/office/drawing/2015/10/21/chartex" xmlns:cx3="http://schemas.microsoft.com/office/drawing/2016/5/9/chartex" xmlns:cx4="http://schemas.microsoft.com/office/drawing/2016/5/10/chartex" xmlns:cx5="http://schemas.microsoft.com/office/drawing/2016/5/11/chartex" xmlns:cx6="http://schemas.microsoft.com/office/drawing/2016/5/12/chartex" xmlns:cx7="http://schemas.microsoft.com/office/drawing/2016/5/13/chartex" xmlns:cx8="http://schemas.microsoft.com/office/drawing/2016/5/14/chartex" xmlns:mc="http://schemas.openxmlformats.org/markup-compatibility/2006" xmlns:aink="http://schemas.microsoft.com/office/drawing/2016/ink" xmlns:am3d="http://schemas.microsoft.com/office/drawing/2017/model3d" xmlns:o="urn:schemas-microsoft-com:office:office" xmlns:oel="http://schemas.microsoft.com/office/2019/extlst" xmlns:r="http://schemas.openxmlformats.org/officeDocument/2006/relationships" xmlns:m="http://schemas.openxmlformats.org/officeDocument/2006/math" xmlns:v="urn:schemas-microsoft-com:vml" xmlns:wp14="http://schemas.microsoft.com/office/word/2010/wordprocessingDrawing" xmlns:wp="http://schemas.openxmlformats.org/drawingml/2006/wordprocessingDrawing" xmlns:w10="urn:schemas-microsoft-com:office:word" xmlns:w="http://schemas.openxmlformats.org/wordprocessingml/2006/main" xmlns:w14="http://schemas.microsoft.com/office/word/2010/wordml" xmlns:w15="http://schemas.microsoft.com/office/word/2012/wordml" xmlns:w16cex="http://schemas.microsoft.com/office/word/2018/wordml/cex" xmlns:w16cid="http://schemas.microsoft.com/office/word/2016/wordml/cid" xmlns:w16="http://schemas.microsoft.com/office/word/2018/wordml" xmlns:w16sdtdh="http://schemas.microsoft.com/office/word/2020/wordml/sdtdatahash" xmlns:w16se="http://schemas.microsoft.com/office/word/2015/wordml/symex" xmlns:wpg="http://schemas.microsoft.com/office/word/2010/wordprocessingGroup" xmlns:wpi="http://schemas.microsoft.com/office/word/2010/wordprocessingInk" xmlns:wne="http://schemas.microsoft.com/office/word/2006/wordml" xmlns:wps="http://schemas.microsoft.com/office/word/2010/wordprocessingShape" mc:Ignorable="w14 w15 w16se w16cid w16 w16cex w16sdtdh wp14">
   <w:p>
     <w:pPr>
       <w:pStyle w:val="Footer"/>
@@ -12663,7 +12308,7 @@
 </file>
 
 <file path=word/footnotes.xml><?xml version="1.0" encoding="utf-8"?>
-<w:footnotes xmlns:wpc="http://schemas.microsoft.com/office/word/2010/wordprocessingCanvas" xmlns:cx="http://schemas.microsoft.com/office/drawing/2014/chartex" xmlns:cx1="http://schemas.microsoft.com/office/drawing/2015/9/8/chartex" xmlns:cx2="http://schemas.microsoft.com/office/drawing/2015/10/21/chartex" xmlns:cx3="http://schemas.microsoft.com/office/drawing/2016/5/9/chartex" xmlns:cx4="http://schemas.microsoft.com/office/drawing/2016/5/10/chartex" xmlns:cx5="http://schemas.microsoft.com/office/drawing/2016/5/11/chartex" xmlns:cx6="http://schemas.microsoft.com/office/drawing/2016/5/12/chartex" xmlns:cx7="http://schemas.microsoft.com/office/drawing/2016/5/13/chartex" xmlns:cx8="http://schemas.microsoft.com/office/drawing/2016/5/14/chartex" xmlns:mc="http://schemas.openxmlformats.org/markup-compatibility/2006" xmlns:aink="http://schemas.microsoft.com/office/drawing/2016/ink" xmlns:am3d="http://schemas.microsoft.com/office/drawing/2017/model3d" xmlns:o="urn:schemas-microsoft-com:office:office" xmlns:oel="http://schemas.microsoft.com/office/2019/extlst" xmlns:r="http://schemas.openxmlformats.org/officeDocument/2006/relationships" xmlns:m="http://schemas.openxmlformats.org/officeDocument/2006/math" xmlns:v="urn:schemas-microsoft-com:vml" xmlns:wp14="http://schemas.microsoft.com/office/word/2010/wordprocessingDrawing" xmlns:wp="http://schemas.openxmlformats.org/drawingml/2006/wordprocessingDrawing" xmlns:w10="urn:schemas-microsoft-com:office:word" xmlns:w="http://schemas.openxmlformats.org/wordprocessingml/2006/main" xmlns:w14="http://schemas.microsoft.com/office/word/2010/wordml" xmlns:w15="http://schemas.microsoft.com/office/word/2012/wordml" xmlns:w16cex="http://schemas.microsoft.com/office/word/2018/wordml/cex" xmlns:w16cid="http://schemas.microsoft.com/office/word/2016/wordml/cid" xmlns:w16="http://schemas.microsoft.com/office/word/2018/wordml" xmlns:w16du="http://schemas.microsoft.com/office/word/2023/wordml/word16du" xmlns:w16sdtdh="http://schemas.microsoft.com/office/word/2020/wordml/sdtdatahash" xmlns:w16se="http://schemas.microsoft.com/office/word/2015/wordml/symex" xmlns:wpg="http://schemas.microsoft.com/office/word/2010/wordprocessingGroup" xmlns:wpi="http://schemas.microsoft.com/office/word/2010/wordprocessingInk" xmlns:wne="http://schemas.microsoft.com/office/word/2006/wordml" xmlns:wps="http://schemas.microsoft.com/office/word/2010/wordprocessingShape" mc:Ignorable="w14 w15 w16se w16cid w16 w16cex w16sdtdh w16du wp14">
+<w:footnotes xmlns:wpc="http://schemas.microsoft.com/office/word/2010/wordprocessingCanvas" xmlns:cx="http://schemas.microsoft.com/office/drawing/2014/chartex" xmlns:cx1="http://schemas.microsoft.com/office/drawing/2015/9/8/chartex" xmlns:cx2="http://schemas.microsoft.com/office/drawing/2015/10/21/chartex" xmlns:cx3="http://schemas.microsoft.com/office/drawing/2016/5/9/chartex" xmlns:cx4="http://schemas.microsoft.com/office/drawing/2016/5/10/chartex" xmlns:cx5="http://schemas.microsoft.com/office/drawing/2016/5/11/chartex" xmlns:cx6="http://schemas.microsoft.com/office/drawing/2016/5/12/chartex" xmlns:cx7="http://schemas.microsoft.com/office/drawing/2016/5/13/chartex" xmlns:cx8="http://schemas.microsoft.com/office/drawing/2016/5/14/chartex" xmlns:mc="http://schemas.openxmlformats.org/markup-compatibility/2006" xmlns:aink="http://schemas.microsoft.com/office/drawing/2016/ink" xmlns:am3d="http://schemas.microsoft.com/office/drawing/2017/model3d" xmlns:o="urn:schemas-microsoft-com:office:office" xmlns:oel="http://schemas.microsoft.com/office/2019/extlst" xmlns:r="http://schemas.openxmlformats.org/officeDocument/2006/relationships" xmlns:m="http://schemas.openxmlformats.org/officeDocument/2006/math" xmlns:v="urn:schemas-microsoft-com:vml" xmlns:wp14="http://schemas.microsoft.com/office/word/2010/wordprocessingDrawing" xmlns:wp="http://schemas.openxmlformats.org/drawingml/2006/wordprocessingDrawing" xmlns:w10="urn:schemas-microsoft-com:office:word" xmlns:w="http://schemas.openxmlformats.org/wordprocessingml/2006/main" xmlns:w14="http://schemas.microsoft.com/office/word/2010/wordml" xmlns:w15="http://schemas.microsoft.com/office/word/2012/wordml" xmlns:w16cex="http://schemas.microsoft.com/office/word/2018/wordml/cex" xmlns:w16cid="http://schemas.microsoft.com/office/word/2016/wordml/cid" xmlns:w16="http://schemas.microsoft.com/office/word/2018/wordml" xmlns:w16sdtdh="http://schemas.microsoft.com/office/word/2020/wordml/sdtdatahash" xmlns:w16se="http://schemas.microsoft.com/office/word/2015/wordml/symex" xmlns:wpg="http://schemas.microsoft.com/office/word/2010/wordprocessingGroup" xmlns:wpi="http://schemas.microsoft.com/office/word/2010/wordprocessingInk" xmlns:wne="http://schemas.microsoft.com/office/word/2006/wordml" xmlns:wps="http://schemas.microsoft.com/office/word/2010/wordprocessingShape" mc:Ignorable="w14 w15 w16se w16cid w16 w16cex w16sdtdh wp14">
   <w:footnote w:type="separator" w:id="-1">
     <w:p>
       <w:pPr>
@@ -12688,7 +12333,7 @@
 </file>
 
 <file path=word/header1.xml><?xml version="1.0" encoding="utf-8"?>
-<w:hdr xmlns:wpc="http://schemas.microsoft.com/office/word/2010/wordprocessingCanvas" xmlns:cx="http://schemas.microsoft.com/office/drawing/2014/chartex" xmlns:cx1="http://schemas.microsoft.com/office/drawing/2015/9/8/chartex" xmlns:cx2="http://schemas.microsoft.com/office/drawing/2015/10/21/chartex" xmlns:cx3="http://schemas.microsoft.com/office/drawing/2016/5/9/chartex" xmlns:cx4="http://schemas.microsoft.com/office/drawing/2016/5/10/chartex" xmlns:cx5="http://schemas.microsoft.com/office/drawing/2016/5/11/chartex" xmlns:cx6="http://schemas.microsoft.com/office/drawing/2016/5/12/chartex" xmlns:cx7="http://schemas.microsoft.com/office/drawing/2016/5/13/chartex" xmlns:cx8="http://schemas.microsoft.com/office/drawing/2016/5/14/chartex" xmlns:mc="http://schemas.openxmlformats.org/markup-compatibility/2006" xmlns:aink="http://schemas.microsoft.com/office/drawing/2016/ink" xmlns:am3d="http://schemas.microsoft.com/office/drawing/2017/model3d" xmlns:o="urn:schemas-microsoft-com:office:office" xmlns:oel="http://schemas.microsoft.com/office/2019/extlst" xmlns:r="http://schemas.openxmlformats.org/officeDocument/2006/relationships" xmlns:m="http://schemas.openxmlformats.org/officeDocument/2006/math" xmlns:v="urn:schemas-microsoft-com:vml" xmlns:wp14="http://schemas.microsoft.com/office/word/2010/wordprocessingDrawing" xmlns:wp="http://schemas.openxmlformats.org/drawingml/2006/wordprocessingDrawing" xmlns:w10="urn:schemas-microsoft-com:office:word" xmlns:w="http://schemas.openxmlformats.org/wordprocessingml/2006/main" xmlns:w14="http://schemas.microsoft.com/office/word/2010/wordml" xmlns:w15="http://schemas.microsoft.com/office/word/2012/wordml" xmlns:w16cex="http://schemas.microsoft.com/office/word/2018/wordml/cex" xmlns:w16cid="http://schemas.microsoft.com/office/word/2016/wordml/cid" xmlns:w16="http://schemas.microsoft.com/office/word/2018/wordml" xmlns:w16du="http://schemas.microsoft.com/office/word/2023/wordml/word16du" xmlns:w16sdtdh="http://schemas.microsoft.com/office/word/2020/wordml/sdtdatahash" xmlns:w16se="http://schemas.microsoft.com/office/word/2015/wordml/symex" xmlns:wpg="http://schemas.microsoft.com/office/word/2010/wordprocessingGroup" xmlns:wpi="http://schemas.microsoft.com/office/word/2010/wordprocessingInk" xmlns:wne="http://schemas.microsoft.com/office/word/2006/wordml" xmlns:wps="http://schemas.microsoft.com/office/word/2010/wordprocessingShape" mc:Ignorable="w14 w15 w16se w16cid w16 w16cex w16sdtdh w16du wp14">
+<w:hdr xmlns:wpc="http://schemas.microsoft.com/office/word/2010/wordprocessingCanvas" xmlns:cx="http://schemas.microsoft.com/office/drawing/2014/chartex" xmlns:cx1="http://schemas.microsoft.com/office/drawing/2015/9/8/chartex" xmlns:cx2="http://schemas.microsoft.com/office/drawing/2015/10/21/chartex" xmlns:cx3="http://schemas.microsoft.com/office/drawing/2016/5/9/chartex" xmlns:cx4="http://schemas.microsoft.com/office/drawing/2016/5/10/chartex" xmlns:cx5="http://schemas.microsoft.com/office/drawing/2016/5/11/chartex" xmlns:cx6="http://schemas.microsoft.com/office/drawing/2016/5/12/chartex" xmlns:cx7="http://schemas.microsoft.com/office/drawing/2016/5/13/chartex" xmlns:cx8="http://schemas.microsoft.com/office/drawing/2016/5/14/chartex" xmlns:mc="http://schemas.openxmlformats.org/markup-compatibility/2006" xmlns:aink="http://schemas.microsoft.com/office/drawing/2016/ink" xmlns:am3d="http://schemas.microsoft.com/office/drawing/2017/model3d" xmlns:o="urn:schemas-microsoft-com:office:office" xmlns:oel="http://schemas.microsoft.com/office/2019/extlst" xmlns:r="http://schemas.openxmlformats.org/officeDocument/2006/relationships" xmlns:m="http://schemas.openxmlformats.org/officeDocument/2006/math" xmlns:v="urn:schemas-microsoft-com:vml" xmlns:wp14="http://schemas.microsoft.com/office/word/2010/wordprocessingDrawing" xmlns:wp="http://schemas.openxmlformats.org/drawingml/2006/wordprocessingDrawing" xmlns:w10="urn:schemas-microsoft-com:office:word" xmlns:w="http://schemas.openxmlformats.org/wordprocessingml/2006/main" xmlns:w14="http://schemas.microsoft.com/office/word/2010/wordml" xmlns:w15="http://schemas.microsoft.com/office/word/2012/wordml" xmlns:w16cex="http://schemas.microsoft.com/office/word/2018/wordml/cex" xmlns:w16cid="http://schemas.microsoft.com/office/word/2016/wordml/cid" xmlns:w16="http://schemas.microsoft.com/office/word/2018/wordml" xmlns:w16sdtdh="http://schemas.microsoft.com/office/word/2020/wordml/sdtdatahash" xmlns:w16se="http://schemas.microsoft.com/office/word/2015/wordml/symex" xmlns:wpg="http://schemas.microsoft.com/office/word/2010/wordprocessingGroup" xmlns:wpi="http://schemas.microsoft.com/office/word/2010/wordprocessingInk" xmlns:wne="http://schemas.microsoft.com/office/word/2006/wordml" xmlns:wps="http://schemas.microsoft.com/office/word/2010/wordprocessingShape" mc:Ignorable="w14 w15 w16se w16cid w16 w16cex w16sdtdh wp14">
   <w:p>
     <w:pPr>
       <w:pStyle w:val="Header"/>
@@ -12704,7 +12349,6 @@
         <w:szCs w:val="20"/>
       </w:rPr>
     </w:pPr>
-    <w:proofErr w:type="spellStart"/>
     <w:r>
       <w:rPr>
         <w:rFonts w:ascii="Times New Roman" w:hAnsi="Times New Roman" w:cs="Times New Roman"/>
@@ -12715,20 +12359,7 @@
         <w:sz w:val="20"/>
         <w:szCs w:val="20"/>
       </w:rPr>
-      <w:t>Nido</w:t>
-    </w:r>
-    <w:proofErr w:type="spellEnd"/>
-    <w:r>
-      <w:rPr>
-        <w:rFonts w:ascii="Times New Roman" w:hAnsi="Times New Roman" w:cs="Times New Roman"/>
-        <w:b/>
-        <w:bCs/>
-        <w:i/>
-        <w:iCs/>
-        <w:sz w:val="20"/>
-        <w:szCs w:val="20"/>
-      </w:rPr>
-      <w:t xml:space="preserve"> R. Qubein School of Communication </w:t>
+      <w:t xml:space="preserve">Nido R. Qubein School of Communication </w:t>
     </w:r>
     <w:r>
       <w:rPr>
@@ -12765,7 +12396,7 @@
 </file>
 
 <file path=word/numbering.xml><?xml version="1.0" encoding="utf-8"?>
-<w:numbering xmlns:wpc="http://schemas.microsoft.com/office/word/2010/wordprocessingCanvas" xmlns:cx="http://schemas.microsoft.com/office/drawing/2014/chartex" xmlns:cx1="http://schemas.microsoft.com/office/drawing/2015/9/8/chartex" xmlns:cx2="http://schemas.microsoft.com/office/drawing/2015/10/21/chartex" xmlns:cx3="http://schemas.microsoft.com/office/drawing/2016/5/9/chartex" xmlns:cx4="http://schemas.microsoft.com/office/drawing/2016/5/10/chartex" xmlns:cx5="http://schemas.microsoft.com/office/drawing/2016/5/11/chartex" xmlns:cx6="http://schemas.microsoft.com/office/drawing/2016/5/12/chartex" xmlns:cx7="http://schemas.microsoft.com/office/drawing/2016/5/13/chartex" xmlns:cx8="http://schemas.microsoft.com/office/drawing/2016/5/14/chartex" xmlns:mc="http://schemas.openxmlformats.org/markup-compatibility/2006" xmlns:aink="http://schemas.microsoft.com/office/drawing/2016/ink" xmlns:am3d="http://schemas.microsoft.com/office/drawing/2017/model3d" xmlns:o="urn:schemas-microsoft-com:office:office" xmlns:oel="http://schemas.microsoft.com/office/2019/extlst" xmlns:r="http://schemas.openxmlformats.org/officeDocument/2006/relationships" xmlns:m="http://schemas.openxmlformats.org/officeDocument/2006/math" xmlns:v="urn:schemas-microsoft-com:vml" xmlns:wp14="http://schemas.microsoft.com/office/word/2010/wordprocessingDrawing" xmlns:wp="http://schemas.openxmlformats.org/drawingml/2006/wordprocessingDrawing" xmlns:w10="urn:schemas-microsoft-com:office:word" xmlns:w="http://schemas.openxmlformats.org/wordprocessingml/2006/main" xmlns:w14="http://schemas.microsoft.com/office/word/2010/wordml" xmlns:w15="http://schemas.microsoft.com/office/word/2012/wordml" xmlns:w16cex="http://schemas.microsoft.com/office/word/2018/wordml/cex" xmlns:w16cid="http://schemas.microsoft.com/office/word/2016/wordml/cid" xmlns:w16="http://schemas.microsoft.com/office/word/2018/wordml" xmlns:w16du="http://schemas.microsoft.com/office/word/2023/wordml/word16du" xmlns:w16sdtdh="http://schemas.microsoft.com/office/word/2020/wordml/sdtdatahash" xmlns:w16se="http://schemas.microsoft.com/office/word/2015/wordml/symex" xmlns:wpg="http://schemas.microsoft.com/office/word/2010/wordprocessingGroup" xmlns:wpi="http://schemas.microsoft.com/office/word/2010/wordprocessingInk" xmlns:wne="http://schemas.microsoft.com/office/word/2006/wordml" xmlns:wps="http://schemas.microsoft.com/office/word/2010/wordprocessingShape" mc:Ignorable="w14 w15 w16se w16cid w16 w16cex w16sdtdh w16du wp14">
+<w:numbering xmlns:wpc="http://schemas.microsoft.com/office/word/2010/wordprocessingCanvas" xmlns:cx="http://schemas.microsoft.com/office/drawing/2014/chartex" xmlns:cx1="http://schemas.microsoft.com/office/drawing/2015/9/8/chartex" xmlns:cx2="http://schemas.microsoft.com/office/drawing/2015/10/21/chartex" xmlns:cx3="http://schemas.microsoft.com/office/drawing/2016/5/9/chartex" xmlns:cx4="http://schemas.microsoft.com/office/drawing/2016/5/10/chartex" xmlns:cx5="http://schemas.microsoft.com/office/drawing/2016/5/11/chartex" xmlns:cx6="http://schemas.microsoft.com/office/drawing/2016/5/12/chartex" xmlns:cx7="http://schemas.microsoft.com/office/drawing/2016/5/13/chartex" xmlns:cx8="http://schemas.microsoft.com/office/drawing/2016/5/14/chartex" xmlns:mc="http://schemas.openxmlformats.org/markup-compatibility/2006" xmlns:aink="http://schemas.microsoft.com/office/drawing/2016/ink" xmlns:am3d="http://schemas.microsoft.com/office/drawing/2017/model3d" xmlns:o="urn:schemas-microsoft-com:office:office" xmlns:oel="http://schemas.microsoft.com/office/2019/extlst" xmlns:r="http://schemas.openxmlformats.org/officeDocument/2006/relationships" xmlns:m="http://schemas.openxmlformats.org/officeDocument/2006/math" xmlns:v="urn:schemas-microsoft-com:vml" xmlns:wp14="http://schemas.microsoft.com/office/word/2010/wordprocessingDrawing" xmlns:wp="http://schemas.openxmlformats.org/drawingml/2006/wordprocessingDrawing" xmlns:w10="urn:schemas-microsoft-com:office:word" xmlns:w="http://schemas.openxmlformats.org/wordprocessingml/2006/main" xmlns:w14="http://schemas.microsoft.com/office/word/2010/wordml" xmlns:w15="http://schemas.microsoft.com/office/word/2012/wordml" xmlns:w16cex="http://schemas.microsoft.com/office/word/2018/wordml/cex" xmlns:w16cid="http://schemas.microsoft.com/office/word/2016/wordml/cid" xmlns:w16="http://schemas.microsoft.com/office/word/2018/wordml" xmlns:w16sdtdh="http://schemas.microsoft.com/office/word/2020/wordml/sdtdatahash" xmlns:w16se="http://schemas.microsoft.com/office/word/2015/wordml/symex" xmlns:wpg="http://schemas.microsoft.com/office/word/2010/wordprocessingGroup" xmlns:wpi="http://schemas.microsoft.com/office/word/2010/wordprocessingInk" xmlns:wne="http://schemas.microsoft.com/office/word/2006/wordml" xmlns:wps="http://schemas.microsoft.com/office/word/2010/wordprocessingShape" mc:Ignorable="w14 w15 w16se w16cid w16 w16cex w16sdtdh wp14">
   <w:abstractNum w:abstractNumId="0" w15:restartNumberingAfterBreak="0">
     <w:nsid w:val="00000001"/>
     <w:multiLevelType w:val="multilevel"/>
@@ -14863,7 +14494,7 @@
 </file>
 
 <file path=word/styles.xml><?xml version="1.0" encoding="utf-8"?>
-<w:styles xmlns:mc="http://schemas.openxmlformats.org/markup-compatibility/2006" xmlns:r="http://schemas.openxmlformats.org/officeDocument/2006/relationships" xmlns:w="http://schemas.openxmlformats.org/wordprocessingml/2006/main" xmlns:w14="http://schemas.microsoft.com/office/word/2010/wordml" xmlns:w15="http://schemas.microsoft.com/office/word/2012/wordml" xmlns:w16cex="http://schemas.microsoft.com/office/word/2018/wordml/cex" xmlns:w16cid="http://schemas.microsoft.com/office/word/2016/wordml/cid" xmlns:w16="http://schemas.microsoft.com/office/word/2018/wordml" xmlns:w16du="http://schemas.microsoft.com/office/word/2023/wordml/word16du" xmlns:w16sdtdh="http://schemas.microsoft.com/office/word/2020/wordml/sdtdatahash" xmlns:w16se="http://schemas.microsoft.com/office/word/2015/wordml/symex" mc:Ignorable="w14 w15 w16se w16cid w16 w16cex w16sdtdh w16du">
+<w:styles xmlns:mc="http://schemas.openxmlformats.org/markup-compatibility/2006" xmlns:r="http://schemas.openxmlformats.org/officeDocument/2006/relationships" xmlns:w="http://schemas.openxmlformats.org/wordprocessingml/2006/main" xmlns:w14="http://schemas.microsoft.com/office/word/2010/wordml" xmlns:w15="http://schemas.microsoft.com/office/word/2012/wordml" xmlns:w16cex="http://schemas.microsoft.com/office/word/2018/wordml/cex" xmlns:w16cid="http://schemas.microsoft.com/office/word/2016/wordml/cid" xmlns:w16="http://schemas.microsoft.com/office/word/2018/wordml" xmlns:w16sdtdh="http://schemas.microsoft.com/office/word/2020/wordml/sdtdatahash" xmlns:w16se="http://schemas.microsoft.com/office/word/2015/wordml/symex" mc:Ignorable="w14 w15 w16se w16cid w16 w16cex w16sdtdh">
   <w:docDefaults>
     <w:rPrDefault>
       <w:rPr>

</xml_diff>